<commit_message>
Update MH-Z16 and SCD30
</commit_message>
<xml_diff>
--- a/SCD-30/README.docx
+++ b/SCD-30/README.docx
@@ -5,51 +5,48 @@
     <w:p>
       <w:pPr>
         <w:spacing w:after="0" w:line="240" w:lineRule="auto"/>
-        <w:rPr>
-          <w:b/>
-          <w:bCs/>
-        </w:rPr>
-      </w:pPr>
-      <w:r>
-        <w:rPr>
-          <w:b/>
-          <w:bCs/>
-        </w:rPr>
+      </w:pPr>
+      <w:bookmarkStart w:id="0" w:name="_Hlk94097966"/>
+      <w:r>
         <w:t>Adriann Liceralde</w:t>
       </w:r>
     </w:p>
     <w:p>
       <w:pPr>
-        <w:spacing w:after="0" w:line="240" w:lineRule="auto"/>
-        <w:rPr>
-          <w:b/>
-          <w:bCs/>
-        </w:rPr>
-      </w:pPr>
-      <w:r>
-        <w:rPr>
-          <w:b/>
-          <w:bCs/>
-        </w:rPr>
-        <w:t>EGI at University of Utah</w:t>
-      </w:r>
-    </w:p>
-    <w:p>
-      <w:pPr>
-        <w:spacing w:after="0" w:line="240" w:lineRule="auto"/>
-        <w:rPr>
-          <w:b/>
-          <w:bCs/>
-        </w:rPr>
-      </w:pPr>
-      <w:r>
-        <w:rPr>
-          <w:b/>
-          <w:bCs/>
-        </w:rPr>
-        <w:t>August 6, 2021</w:t>
-      </w:r>
-    </w:p>
+        <w:spacing w:after="0"/>
+      </w:pPr>
+      <w:r>
+        <w:t>Dr. Brian McPherson</w:t>
+      </w:r>
+    </w:p>
+    <w:p>
+      <w:pPr>
+        <w:spacing w:after="0"/>
+      </w:pPr>
+      <w:r>
+        <w:t>EGI</w:t>
+      </w:r>
+      <w:r>
+        <w:t xml:space="preserve"> at the University of Utah</w:t>
+      </w:r>
+    </w:p>
+    <w:p>
+      <w:pPr>
+        <w:spacing w:after="0"/>
+      </w:pPr>
+      <w:r>
+        <w:t>CSI Arduino Collection Project</w:t>
+      </w:r>
+    </w:p>
+    <w:p>
+      <w:pPr>
+        <w:spacing w:after="0"/>
+      </w:pPr>
+      <w:r>
+        <w:t>Last Updated January 26, 2022</w:t>
+      </w:r>
+    </w:p>
+    <w:bookmarkEnd w:id="0"/>
     <w:p>
       <w:pPr>
         <w:spacing w:after="0" w:line="240" w:lineRule="auto"/>
@@ -64,7 +61,36 @@
           <w:b/>
           <w:bCs/>
         </w:rPr>
-        <w:t>Information for SCD-30 CO2 Sensor</w:t>
+        <w:t xml:space="preserve">Information for </w:t>
+      </w:r>
+      <w:r>
+        <w:rPr>
+          <w:b/>
+          <w:bCs/>
+        </w:rPr>
+        <w:t xml:space="preserve">the </w:t>
+      </w:r>
+      <w:r>
+        <w:rPr>
+          <w:b/>
+          <w:bCs/>
+        </w:rPr>
+        <w:t>SCD30 CO</w:t>
+      </w:r>
+      <w:r>
+        <w:rPr>
+          <w:b/>
+          <w:bCs/>
+          <w:vertAlign w:val="subscript"/>
+        </w:rPr>
+        <w:t>2</w:t>
+      </w:r>
+      <w:r>
+        <w:rPr>
+          <w:b/>
+          <w:bCs/>
+        </w:rPr>
+        <w:t xml:space="preserve"> Sensor</w:t>
       </w:r>
     </w:p>
     <w:p>
@@ -117,22 +143,7 @@
         <w:spacing w:after="0" w:line="240" w:lineRule="auto"/>
       </w:pPr>
       <w:r>
-        <w:t>Any microcontroller can control this senso</w:t>
-      </w:r>
-      <w:r>
-        <w:t xml:space="preserve">r. </w:t>
-      </w:r>
-      <w:r>
-        <w:t>However, t</w:t>
-      </w:r>
-      <w:r>
-        <w:t>his guide and the associative codes will use an Arduino Uno</w:t>
-      </w:r>
-      <w:r>
-        <w:t xml:space="preserve"> to operate the device.</w:t>
-      </w:r>
-      <w:r>
-        <w:t xml:space="preserve"> </w:t>
+        <w:t>Any microcontroller can be used to control this sensor. However, this guide and the associative codes will use an Arduino Uno to operate the device.</w:t>
       </w:r>
     </w:p>
     <w:p>
@@ -220,6 +231,7 @@
           <w:bCs/>
         </w:rPr>
       </w:pPr>
+      <w:bookmarkStart w:id="1" w:name="_Hlk94099261"/>
       <w:r>
         <w:t>The sensor is sensitive to sunlight.</w:t>
       </w:r>
@@ -230,6 +242,7 @@
         <w:t xml:space="preserve"> DO NOT place in direct contact with sunlight.</w:t>
       </w:r>
     </w:p>
+    <w:bookmarkEnd w:id="1"/>
     <w:p>
       <w:pPr>
         <w:spacing w:after="0" w:line="240" w:lineRule="auto"/>
@@ -267,18 +280,24 @@
       <w:r>
         <w:t>Product Info:</w:t>
       </w:r>
-      <w:r>
-        <w:tab/>
-      </w:r>
+    </w:p>
+    <w:p>
+      <w:pPr>
+        <w:pStyle w:val="ListParagraph"/>
+        <w:spacing w:after="0" w:line="240" w:lineRule="auto"/>
+        <w:ind w:firstLine="720"/>
+      </w:pPr>
       <w:hyperlink r:id="rId7" w:history="1">
         <w:r>
           <w:rPr>
             <w:rStyle w:val="Hyperlink"/>
-            <w:color w:val="auto"/>
           </w:rPr>
-          <w:t>https://www.sensirion.com/en/environmental-sensors/carbon-dioxide-sensors/carbon-dioxide-sensors-scd30/</w:t>
+          <w:t>https://sensirion.com/products/catalog/SCD30/</w:t>
         </w:r>
       </w:hyperlink>
+      <w:r>
+        <w:t xml:space="preserve"> </w:t>
+      </w:r>
     </w:p>
     <w:p>
       <w:pPr>
@@ -290,13 +309,28 @@
         <w:spacing w:after="0" w:line="240" w:lineRule="auto"/>
       </w:pPr>
       <w:r>
-        <w:t xml:space="preserve">Arduino Library: </w:t>
-      </w:r>
+        <w:t>Arduino Library:</w:t>
+      </w:r>
+    </w:p>
+    <w:p>
+      <w:pPr>
+        <w:pStyle w:val="ListParagraph"/>
+        <w:spacing w:after="0" w:line="240" w:lineRule="auto"/>
+        <w:ind w:firstLine="720"/>
+      </w:pPr>
+      <w:hyperlink r:id="rId8" w:history="1">
+        <w:r>
+          <w:rPr>
+            <w:rStyle w:val="Hyperlink"/>
+          </w:rPr>
+          <w:t>https://github.com/sparkfun/SparkFun_SCD30_Arduino_Library</w:t>
+        </w:r>
+      </w:hyperlink>
       <w:r>
         <w:rPr>
           <w:u w:val="single"/>
         </w:rPr>
-        <w:t>https://github.com/sparkfun/SparkFun_SCD30_Arduino_Library</w:t>
+        <w:t xml:space="preserve"> </w:t>
       </w:r>
     </w:p>
     <w:p>
@@ -659,7 +693,6 @@
           <w:b/>
           <w:bCs/>
         </w:rPr>
-        <w:lastRenderedPageBreak/>
         <w:t>Wiring – Method #1</w:t>
       </w:r>
       <w:r>
@@ -711,6 +744,7 @@
         <w:rPr>
           <w:noProof/>
         </w:rPr>
+        <w:lastRenderedPageBreak/>
         <w:drawing>
           <wp:inline distT="0" distB="0" distL="0" distR="0" wp14:anchorId="3E3592E8" wp14:editId="2B2E75A6">
             <wp:extent cx="4974380" cy="2216150"/>
@@ -729,7 +763,7 @@
                     </pic:cNvPicPr>
                   </pic:nvPicPr>
                   <pic:blipFill>
-                    <a:blip r:embed="rId8" cstate="print">
+                    <a:blip r:embed="rId9" cstate="print">
                       <a:extLst>
                         <a:ext uri="{28A0092B-C50C-407E-A947-70E740481C1C}">
                           <a14:useLocalDpi xmlns:a14="http://schemas.microsoft.com/office/drawing/2010/main" val="0"/>
@@ -782,7 +816,7 @@
                     </pic:cNvPicPr>
                   </pic:nvPicPr>
                   <pic:blipFill>
-                    <a:blip r:embed="rId9" cstate="print">
+                    <a:blip r:embed="rId10" cstate="print">
                       <a:extLst>
                         <a:ext uri="{28A0092B-C50C-407E-A947-70E740481C1C}">
                           <a14:useLocalDpi xmlns:a14="http://schemas.microsoft.com/office/drawing/2010/main" val="0"/>
@@ -828,7 +862,6 @@
           <w:b/>
           <w:bCs/>
         </w:rPr>
-        <w:lastRenderedPageBreak/>
         <w:t xml:space="preserve">Wiring </w:t>
       </w:r>
       <w:r>
@@ -869,13 +902,7 @@
         <w:spacing w:after="0" w:line="240" w:lineRule="auto"/>
       </w:pPr>
       <w:r>
-        <w:t>Below is a breadboard view</w:t>
-      </w:r>
-      <w:r>
-        <w:t xml:space="preserve"> and</w:t>
-      </w:r>
-      <w:r>
-        <w:t xml:space="preserve"> a schematic of the circuit.</w:t>
+        <w:t>Below is a breadboard view and a schematic of the circuit.</w:t>
       </w:r>
     </w:p>
     <w:p>
@@ -893,6 +920,7 @@
         <w:rPr>
           <w:noProof/>
         </w:rPr>
+        <w:lastRenderedPageBreak/>
         <w:drawing>
           <wp:inline distT="0" distB="0" distL="0" distR="0" wp14:anchorId="28432FEB" wp14:editId="66785AF6">
             <wp:extent cx="4819650" cy="2402093"/>
@@ -911,7 +939,7 @@
                     </pic:cNvPicPr>
                   </pic:nvPicPr>
                   <pic:blipFill>
-                    <a:blip r:embed="rId10" cstate="print">
+                    <a:blip r:embed="rId11" cstate="print">
                       <a:extLst>
                         <a:ext uri="{28A0092B-C50C-407E-A947-70E740481C1C}">
                           <a14:useLocalDpi xmlns:a14="http://schemas.microsoft.com/office/drawing/2010/main" val="0"/>
@@ -970,7 +998,7 @@
                     </pic:cNvPicPr>
                   </pic:nvPicPr>
                   <pic:blipFill>
-                    <a:blip r:embed="rId11" cstate="print">
+                    <a:blip r:embed="rId12" cstate="print">
                       <a:extLst>
                         <a:ext uri="{28A0092B-C50C-407E-A947-70E740481C1C}">
                           <a14:useLocalDpi xmlns:a14="http://schemas.microsoft.com/office/drawing/2010/main" val="0"/>
@@ -1011,6 +1039,28 @@
       <w:pPr>
         <w:spacing w:after="0" w:line="240" w:lineRule="auto"/>
       </w:pPr>
+      <w:bookmarkStart w:id="2" w:name="_Hlk94098033"/>
+      <w:r>
+        <w:rPr>
+          <w:b/>
+          <w:bCs/>
+        </w:rPr>
+        <w:t>Specifications</w:t>
+      </w:r>
+    </w:p>
+    <w:p>
+      <w:pPr>
+        <w:spacing w:after="0" w:line="240" w:lineRule="auto"/>
+        <w:rPr>
+          <w:b/>
+          <w:bCs/>
+        </w:rPr>
+      </w:pPr>
+    </w:p>
+    <w:p>
+      <w:pPr>
+        <w:spacing w:after="0" w:line="240" w:lineRule="auto"/>
+      </w:pPr>
       <w:r>
         <w:rPr>
           <w:b/>
@@ -1026,6 +1076,7 @@
       <w:r>
         <w:t>For any questions or assistance, contact Adriann Liceralde at adriann8399@gmail.com</w:t>
       </w:r>
+      <w:bookmarkEnd w:id="2"/>
     </w:p>
     <w:sectPr>
       <w:pgSz w:w="12240" w:h="15840"/>
@@ -1557,7 +1608,7 @@
         <w:rFonts w:ascii="Symbol" w:hAnsi="Symbol" w:hint="default"/>
       </w:rPr>
     </w:lvl>
-    <w:lvl w:ilvl="1" w:tplc="04090003" w:tentative="1">
+    <w:lvl w:ilvl="1" w:tplc="04090003">
       <w:start w:val="1"/>
       <w:numFmt w:val="bullet"/>
       <w:lvlText w:val="o"/>
@@ -1569,7 +1620,7 @@
         <w:rFonts w:ascii="Courier New" w:hAnsi="Courier New" w:cs="Courier New" w:hint="default"/>
       </w:rPr>
     </w:lvl>
-    <w:lvl w:ilvl="2" w:tplc="04090005" w:tentative="1">
+    <w:lvl w:ilvl="2" w:tplc="04090005">
       <w:start w:val="1"/>
       <w:numFmt w:val="bullet"/>
       <w:lvlText w:val=""/>
@@ -2292,6 +2343,18 @@
     <w:uiPriority w:val="99"/>
     <w:rsid w:val="00B31CC7"/>
   </w:style>
+  <w:style w:type="character" w:styleId="FollowedHyperlink">
+    <w:name w:val="FollowedHyperlink"/>
+    <w:basedOn w:val="DefaultParagraphFont"/>
+    <w:uiPriority w:val="99"/>
+    <w:semiHidden/>
+    <w:unhideWhenUsed/>
+    <w:rsid w:val="00356492"/>
+    <w:rPr>
+      <w:color w:val="954F72" w:themeColor="followedHyperlink"/>
+      <w:u w:val="single"/>
+    </w:rPr>
+  </w:style>
 </w:styles>
 </file>
 

</xml_diff>